<commit_message>
another change of text
</commit_message>
<xml_diff>
--- a/Test.docx
+++ b/Test.docx
@@ -40,6 +40,33 @@
           <w:lang w:val="sr-Latn-RS"/>
         </w:rPr>
         <w:t>Srbija do Tokija</w:t>
+      </w:r>
+    </w:p>
+    <w:p>
+      <w:pPr>
+        <w:rPr>
+          <w:lang w:val="sr-Latn-RS"/>
+        </w:rPr>
+      </w:pPr>
+    </w:p>
+    <w:p>
+      <w:pPr>
+        <w:rPr>
+          <w:lang w:val="sr-Latn-RS"/>
+        </w:rPr>
+      </w:pPr>
+    </w:p>
+    <w:p>
+      <w:pPr>
+        <w:rPr>
+          <w:lang w:val="sr-Latn-RS"/>
+        </w:rPr>
+      </w:pPr>
+      <w:r>
+        <w:rPr>
+          <w:lang w:val="sr-Latn-RS"/>
+        </w:rPr>
+        <w:t>Ideeeemmmmoooooo</w:t>
       </w:r>
     </w:p>
     <w:p>

</xml_diff>